<commit_message>
Minor tweaks to resdoc-content.docx template
</commit_message>
<xml_diff>
--- a/inst/csas-docx/resdoc-blank-content.docx
+++ b/inst/csas-docx/resdoc-blank-content.docx
@@ -2049,7 +2049,7 @@
     <w:link w:val="Heading3Char"/>
     <w:autoRedefine/>
     <w:qFormat/>
-    <w:rsid w:val="007517CF"/>
+    <w:rsid w:val="00D02ECD"/>
     <w:pPr>
       <w:keepNext/>
       <w:spacing w:before="240"/>
@@ -2060,7 +2060,7 @@
       <w:b/>
       <w:sz w:val="24"/>
       <w:szCs w:val="22"/>
-      <w:lang w:val="fr-CA"/>
+      <w:lang w:val="en-CA"/>
     </w:rPr>
   </w:style>
   <w:style w:type="paragraph" w:styleId="Heading4">
@@ -2546,13 +2546,13 @@
     <w:name w:val="Heading 3 Char"/>
     <w:basedOn w:val="DefaultParagraphFont"/>
     <w:link w:val="Heading3"/>
-    <w:rsid w:val="007517CF"/>
+    <w:rsid w:val="00D02ECD"/>
     <w:rPr>
       <w:rFonts w:ascii="Arial" w:hAnsi="Arial"/>
       <w:b/>
       <w:sz w:val="24"/>
       <w:szCs w:val="22"/>
-      <w:lang w:val="fr-CA" w:eastAsia="en-US"/>
+      <w:lang w:eastAsia="en-US"/>
     </w:rPr>
   </w:style>
   <w:style w:type="character" w:customStyle="1" w:styleId="Heading4Char">
@@ -2725,13 +2725,12 @@
     <w:name w:val="Compact"/>
     <w:basedOn w:val="BodyText"/>
     <w:qFormat/>
-    <w:rsid w:val="00D64B9E"/>
+    <w:rsid w:val="00D02ECD"/>
     <w:pPr>
       <w:spacing w:before="40" w:after="40"/>
     </w:pPr>
     <w:rPr>
       <w:rFonts w:eastAsiaTheme="minorHAnsi" w:cstheme="minorBidi"/>
-      <w:sz w:val="20"/>
       <w:szCs w:val="24"/>
     </w:rPr>
   </w:style>

</xml_diff>